<commit_message>
suite chapitre 9 - Kris
</commit_message>
<xml_diff>
--- a/Chapitre 9 -  Kris.docx
+++ b/Chapitre 9 -  Kris.docx
@@ -4,7 +4,7 @@
   <w:body>
     <w:p>
       <w:pPr>
-        <w:pStyle w:val="NoSpacing"/>
+        <w:pStyle w:val="Sansinterligne"/>
         <w:jc w:val="center"/>
         <w:rPr>
           <w:rFonts w:ascii="Times New Roman" w:hAnsi="Times New Roman" w:cs="Times New Roman"/>
@@ -29,16 +29,7 @@
           <w:sz w:val="32"/>
           <w:szCs w:val="32"/>
         </w:rPr>
-        <w:t xml:space="preserve"> 9</w:t>
-      </w:r>
-      <w:r>
-        <w:rPr>
-          <w:rFonts w:ascii="Times New Roman" w:hAnsi="Times New Roman" w:cs="Times New Roman"/>
-          <w:b/>
-          <w:sz w:val="32"/>
-          <w:szCs w:val="32"/>
-        </w:rPr>
-        <w:t xml:space="preserve"> – Kris</w:t>
+        <w:t xml:space="preserve"> 9 – Kris</w:t>
       </w:r>
     </w:p>
     <w:p>
@@ -48,7 +39,7 @@
     </w:p>
     <w:p>
       <w:pPr>
-        <w:pStyle w:val="NoSpacing"/>
+        <w:pStyle w:val="Sansinterligne"/>
         <w:ind w:firstLine="709"/>
         <w:jc w:val="both"/>
         <w:rPr>
@@ -109,7 +100,7 @@
     </w:p>
     <w:p>
       <w:pPr>
-        <w:pStyle w:val="NoSpacing"/>
+        <w:pStyle w:val="Sansinterligne"/>
         <w:ind w:firstLine="709"/>
         <w:jc w:val="both"/>
         <w:rPr>
@@ -157,6 +148,178 @@
           <w:szCs w:val="24"/>
         </w:rPr>
         <w:t xml:space="preserve"> Les envahisseurs ne semblaient pas se soucier de se montrer discrets.</w:t>
+      </w:r>
+      <w:r>
+        <w:rPr>
+          <w:rFonts w:ascii="Times New Roman" w:hAnsi="Times New Roman" w:cs="Times New Roman"/>
+          <w:sz w:val="24"/>
+          <w:szCs w:val="24"/>
+        </w:rPr>
+        <w:t xml:space="preserve"> Ils avaient établi un campement de fortune dans une clairière. D’après le rapport que fit l’éclaireur, les hommes avaient monté des tentes dans tous les sens, sans respecter de plan précis.</w:t>
+      </w:r>
+      <w:r>
+        <w:rPr>
+          <w:rFonts w:ascii="Times New Roman" w:hAnsi="Times New Roman" w:cs="Times New Roman"/>
+          <w:sz w:val="24"/>
+          <w:szCs w:val="24"/>
+        </w:rPr>
+        <w:t xml:space="preserve"> Il confirma plus ou moins leur nombre. I</w:t>
+      </w:r>
+      <w:r>
+        <w:rPr>
+          <w:rFonts w:ascii="Times New Roman" w:hAnsi="Times New Roman" w:cs="Times New Roman"/>
+          <w:sz w:val="24"/>
+          <w:szCs w:val="24"/>
+        </w:rPr>
+        <w:t>l avait recompté rapidement avant de reve</w:t>
+      </w:r>
+      <w:r>
+        <w:rPr>
+          <w:rFonts w:ascii="Times New Roman" w:hAnsi="Times New Roman" w:cs="Times New Roman"/>
+          <w:sz w:val="24"/>
+          <w:szCs w:val="24"/>
+        </w:rPr>
+        <w:t>nir vers la colonne de nordiens et estimait que les Andaris devaient être sept-mille-cinq-cent environ. Un peu plus que ce qu’on leur avait rapporté auparavant, mais rien d’alarmant, estima Kris.</w:t>
+      </w:r>
+      <w:r>
+        <w:rPr>
+          <w:rFonts w:ascii="Times New Roman" w:hAnsi="Times New Roman" w:cs="Times New Roman"/>
+          <w:sz w:val="24"/>
+          <w:szCs w:val="24"/>
+        </w:rPr>
+        <w:t xml:space="preserve"> </w:t>
+      </w:r>
+      <w:r>
+        <w:rPr>
+          <w:rFonts w:ascii="Times New Roman" w:hAnsi="Times New Roman" w:cs="Times New Roman"/>
+          <w:sz w:val="24"/>
+          <w:szCs w:val="24"/>
+        </w:rPr>
+        <w:t xml:space="preserve">Son père </w:t>
+      </w:r>
+      <w:r>
+        <w:rPr>
+          <w:rFonts w:ascii="Times New Roman" w:hAnsi="Times New Roman" w:cs="Times New Roman"/>
+          <w:sz w:val="24"/>
+          <w:szCs w:val="24"/>
+        </w:rPr>
+        <w:t>hocha la tête à ces</w:t>
+      </w:r>
+      <w:r>
+        <w:rPr>
+          <w:rFonts w:ascii="Times New Roman" w:hAnsi="Times New Roman" w:cs="Times New Roman"/>
+          <w:sz w:val="24"/>
+          <w:szCs w:val="24"/>
+        </w:rPr>
+        <w:t xml:space="preserve"> information</w:t>
+      </w:r>
+      <w:r>
+        <w:rPr>
+          <w:rFonts w:ascii="Times New Roman" w:hAnsi="Times New Roman" w:cs="Times New Roman"/>
+          <w:sz w:val="24"/>
+          <w:szCs w:val="24"/>
+        </w:rPr>
+        <w:t>s</w:t>
+      </w:r>
+      <w:r>
+        <w:rPr>
+          <w:rFonts w:ascii="Times New Roman" w:hAnsi="Times New Roman" w:cs="Times New Roman"/>
+          <w:sz w:val="24"/>
+          <w:szCs w:val="24"/>
+        </w:rPr>
+        <w:t xml:space="preserve">, semblant satisfait. </w:t>
+      </w:r>
+      <w:r>
+        <w:rPr>
+          <w:rFonts w:ascii="Times New Roman" w:hAnsi="Times New Roman" w:cs="Times New Roman"/>
+          <w:sz w:val="24"/>
+          <w:szCs w:val="24"/>
+        </w:rPr>
+        <w:t>I</w:t>
+      </w:r>
+      <w:r>
+        <w:rPr>
+          <w:rFonts w:ascii="Times New Roman" w:hAnsi="Times New Roman" w:cs="Times New Roman"/>
+          <w:sz w:val="24"/>
+          <w:szCs w:val="24"/>
+        </w:rPr>
+        <w:t>l avait probablement pris en compte huit ou dix-mille hommes dans ses calculs pour envisager le pire.</w:t>
+      </w:r>
+    </w:p>
+    <w:p>
+      <w:pPr>
+        <w:pStyle w:val="Sansinterligne"/>
+        <w:ind w:firstLine="709"/>
+        <w:jc w:val="both"/>
+        <w:rPr>
+          <w:rFonts w:ascii="Times New Roman" w:hAnsi="Times New Roman" w:cs="Times New Roman"/>
+          <w:sz w:val="24"/>
+          <w:szCs w:val="24"/>
+        </w:rPr>
+      </w:pPr>
+      <w:r>
+        <w:rPr>
+          <w:rFonts w:ascii="Times New Roman" w:hAnsi="Times New Roman" w:cs="Times New Roman"/>
+          <w:sz w:val="24"/>
+          <w:szCs w:val="24"/>
+        </w:rPr>
+        <w:t>L’éclaireur avait repéré des armes de siège légères, mais rien de très impressionnant. Quelques balistes, deux ou trois catapultes de taille moyenne. Aucune tour de siège semblait-il, mais</w:t>
+      </w:r>
+      <w:r>
+        <w:rPr>
+          <w:rFonts w:ascii="Times New Roman" w:hAnsi="Times New Roman" w:cs="Times New Roman"/>
+          <w:sz w:val="24"/>
+          <w:szCs w:val="24"/>
+        </w:rPr>
+        <w:t xml:space="preserve"> i</w:t>
+      </w:r>
+      <w:r>
+        <w:rPr>
+          <w:rFonts w:ascii="Times New Roman" w:hAnsi="Times New Roman" w:cs="Times New Roman"/>
+          <w:sz w:val="24"/>
+          <w:szCs w:val="24"/>
+        </w:rPr>
+        <w:t>l</w:t>
+      </w:r>
+      <w:r>
+        <w:rPr>
+          <w:rFonts w:ascii="Times New Roman" w:hAnsi="Times New Roman" w:cs="Times New Roman"/>
+          <w:sz w:val="24"/>
+          <w:szCs w:val="24"/>
+        </w:rPr>
+        <w:t>s</w:t>
+      </w:r>
+      <w:r>
+        <w:rPr>
+          <w:rFonts w:ascii="Times New Roman" w:hAnsi="Times New Roman" w:cs="Times New Roman"/>
+          <w:sz w:val="24"/>
+          <w:szCs w:val="24"/>
+        </w:rPr>
+        <w:t xml:space="preserve"> pouvaient facilement en construire avec tout le bois que leur offrirait la forêt, encore que cela leur prendrait un certain temps.</w:t>
+      </w:r>
+      <w:r>
+        <w:rPr>
+          <w:rFonts w:ascii="Times New Roman" w:hAnsi="Times New Roman" w:cs="Times New Roman"/>
+          <w:sz w:val="24"/>
+          <w:szCs w:val="24"/>
+        </w:rPr>
+        <w:t xml:space="preserve"> Et les nordiens ne leur laisseraient pas cette occasion. Kris avait entendu son père dire qu’ils devaient frapper vite et fort. Ne laisser aucune chance à l’ennemi, voilà le plan qu’il avait établi avec lord </w:t>
+      </w:r>
+      <w:r>
+        <w:rPr>
+          <w:rFonts w:ascii="Times New Roman" w:hAnsi="Times New Roman" w:cs="Times New Roman"/>
+          <w:sz w:val="24"/>
+          <w:szCs w:val="24"/>
+        </w:rPr>
+        <w:t>Katar Destheros</w:t>
+      </w:r>
+      <w:r>
+        <w:rPr>
+          <w:rFonts w:ascii="Times New Roman" w:hAnsi="Times New Roman" w:cs="Times New Roman"/>
+          <w:sz w:val="24"/>
+          <w:szCs w:val="24"/>
+        </w:rPr>
+        <w:t>.</w:t>
       </w:r>
       <w:bookmarkStart w:id="0" w:name="_GoBack"/>
       <w:bookmarkEnd w:id="0"/>
@@ -331,13 +494,13 @@
     <w:name w:val="Normal"/>
     <w:qFormat/>
   </w:style>
-  <w:style w:type="character" w:default="1" w:styleId="DefaultParagraphFont">
+  <w:style w:type="character" w:default="1" w:styleId="Policepardfaut">
     <w:name w:val="Default Paragraph Font"/>
     <w:uiPriority w:val="1"/>
     <w:semiHidden/>
     <w:unhideWhenUsed/>
   </w:style>
-  <w:style w:type="table" w:default="1" w:styleId="TableNormal">
+  <w:style w:type="table" w:default="1" w:styleId="TableauNormal">
     <w:name w:val="Normal Table"/>
     <w:uiPriority w:val="99"/>
     <w:semiHidden/>
@@ -352,13 +515,13 @@
       </w:tblCellMar>
     </w:tblPr>
   </w:style>
-  <w:style w:type="numbering" w:default="1" w:styleId="NoList">
+  <w:style w:type="numbering" w:default="1" w:styleId="Aucuneliste">
     <w:name w:val="No List"/>
     <w:uiPriority w:val="99"/>
     <w:semiHidden/>
     <w:unhideWhenUsed/>
   </w:style>
-  <w:style w:type="paragraph" w:styleId="NoSpacing">
+  <w:style w:type="paragraph" w:styleId="Sansinterligne">
     <w:name w:val="No Spacing"/>
     <w:uiPriority w:val="1"/>
     <w:qFormat/>
@@ -530,13 +693,13 @@
     <w:name w:val="Normal"/>
     <w:qFormat/>
   </w:style>
-  <w:style w:type="character" w:default="1" w:styleId="DefaultParagraphFont">
+  <w:style w:type="character" w:default="1" w:styleId="Policepardfaut">
     <w:name w:val="Default Paragraph Font"/>
     <w:uiPriority w:val="1"/>
     <w:semiHidden/>
     <w:unhideWhenUsed/>
   </w:style>
-  <w:style w:type="table" w:default="1" w:styleId="TableNormal">
+  <w:style w:type="table" w:default="1" w:styleId="TableauNormal">
     <w:name w:val="Normal Table"/>
     <w:uiPriority w:val="99"/>
     <w:semiHidden/>
@@ -551,13 +714,13 @@
       </w:tblCellMar>
     </w:tblPr>
   </w:style>
-  <w:style w:type="numbering" w:default="1" w:styleId="NoList">
+  <w:style w:type="numbering" w:default="1" w:styleId="Aucuneliste">
     <w:name w:val="No List"/>
     <w:uiPriority w:val="99"/>
     <w:semiHidden/>
     <w:unhideWhenUsed/>
   </w:style>
-  <w:style w:type="paragraph" w:styleId="NoSpacing">
+  <w:style w:type="paragraph" w:styleId="Sansinterligne">
     <w:name w:val="No Spacing"/>
     <w:uiPriority w:val="1"/>
     <w:qFormat/>

</xml_diff>

<commit_message>
suite chap 9 (bientot fini j'espere)
</commit_message>
<xml_diff>
--- a/Chapitre 9 -  Kris.docx
+++ b/Chapitre 9 -  Kris.docx
@@ -2664,8 +2664,101 @@
         </w:rPr>
         <w:t>– C’est ce que je crois, oui. Je ne vois pas d’autre raison pour laquelle ils auraient attaqué, ni même pourquoi ils auraient été là.</w:t>
       </w:r>
+      <w:r>
+        <w:rPr>
+          <w:rFonts w:ascii="Times New Roman" w:hAnsi="Times New Roman" w:cs="Times New Roman"/>
+          <w:sz w:val="24"/>
+          <w:szCs w:val="24"/>
+        </w:rPr>
+        <w:t xml:space="preserve"> Je suis persuadé qu’on va tomber sur des milliers d’hommes prochainement.</w:t>
+      </w:r>
+    </w:p>
+    <w:p>
+      <w:pPr>
+        <w:pStyle w:val="Sansinterligne"/>
+        <w:ind w:firstLine="708"/>
+        <w:jc w:val="both"/>
+        <w:rPr>
+          <w:rFonts w:ascii="Times New Roman" w:hAnsi="Times New Roman" w:cs="Times New Roman"/>
+          <w:sz w:val="24"/>
+          <w:szCs w:val="24"/>
+        </w:rPr>
+      </w:pPr>
+      <w:r>
+        <w:rPr>
+          <w:rFonts w:ascii="Times New Roman" w:hAnsi="Times New Roman" w:cs="Times New Roman"/>
+          <w:sz w:val="24"/>
+          <w:szCs w:val="24"/>
+        </w:rPr>
+        <w:lastRenderedPageBreak/>
+        <w:t>– S’ils ont débarqué, je les repèrerai, le rassura lord Destheros. Ne t’inquiète pas, Aldarys.</w:t>
+      </w:r>
+    </w:p>
+    <w:p>
+      <w:pPr>
+        <w:pStyle w:val="Sansinterligne"/>
+        <w:ind w:firstLine="708"/>
+        <w:jc w:val="both"/>
+        <w:rPr>
+          <w:rFonts w:ascii="Times New Roman" w:hAnsi="Times New Roman" w:cs="Times New Roman"/>
+          <w:sz w:val="24"/>
+          <w:szCs w:val="24"/>
+        </w:rPr>
+      </w:pPr>
+      <w:r>
+        <w:rPr>
+          <w:rFonts w:ascii="Times New Roman" w:hAnsi="Times New Roman" w:cs="Times New Roman"/>
+          <w:sz w:val="24"/>
+          <w:szCs w:val="24"/>
+        </w:rPr>
+        <w:t>– Surtout, essaie de ne pas te faire tuer.</w:t>
+      </w:r>
+    </w:p>
+    <w:p>
+      <w:pPr>
+        <w:pStyle w:val="Sansinterligne"/>
+        <w:ind w:firstLine="708"/>
+        <w:jc w:val="both"/>
+        <w:rPr>
+          <w:rFonts w:ascii="Times New Roman" w:hAnsi="Times New Roman" w:cs="Times New Roman"/>
+          <w:sz w:val="24"/>
+          <w:szCs w:val="24"/>
+        </w:rPr>
+      </w:pPr>
+      <w:r>
+        <w:rPr>
+          <w:rFonts w:ascii="Times New Roman" w:hAnsi="Times New Roman" w:cs="Times New Roman"/>
+          <w:sz w:val="24"/>
+          <w:szCs w:val="24"/>
+        </w:rPr>
+        <w:t>Le seigneur de Sommerhil</w:t>
+      </w:r>
+      <w:r>
+        <w:rPr>
+          <w:rFonts w:ascii="Times New Roman" w:hAnsi="Times New Roman" w:cs="Times New Roman"/>
+          <w:sz w:val="24"/>
+          <w:szCs w:val="24"/>
+        </w:rPr>
+        <w:t xml:space="preserve"> héla ses hommes, sélectionna ceux qui allaient venir avec lui, e</w:t>
+      </w:r>
+      <w:r>
+        <w:rPr>
+          <w:rFonts w:ascii="Times New Roman" w:hAnsi="Times New Roman" w:cs="Times New Roman"/>
+          <w:sz w:val="24"/>
+          <w:szCs w:val="24"/>
+        </w:rPr>
+        <w:t>t partit</w:t>
+      </w:r>
       <w:bookmarkStart w:id="0" w:name="_GoBack"/>
       <w:bookmarkEnd w:id="0"/>
+      <w:r>
+        <w:rPr>
+          <w:rFonts w:ascii="Times New Roman" w:hAnsi="Times New Roman" w:cs="Times New Roman"/>
+          <w:sz w:val="24"/>
+          <w:szCs w:val="24"/>
+        </w:rPr>
+        <w:t xml:space="preserve"> sans perdre une minute.</w:t>
+      </w:r>
     </w:p>
     <w:sectPr>
       <w:footerReference w:type="default" r:id="rId9"/>
@@ -2713,6 +2806,7 @@
         <w:docPartUnique/>
       </w:docPartObj>
     </w:sdtPr>
+    <w:sdtEndPr/>
     <w:sdtContent>
       <w:p>
         <w:pPr>
@@ -2732,7 +2826,7 @@
           <w:rPr>
             <w:noProof/>
           </w:rPr>
-          <w:t>4</w:t>
+          <w:t>5</w:t>
         </w:r>
         <w:r>
           <w:fldChar w:fldCharType="end"/>
@@ -3604,7 +3698,7 @@
 </file>
 
 <file path=customXml/itemProps1.xml><?xml version="1.0" encoding="utf-8"?>
-<ds:datastoreItem xmlns:ds="http://schemas.openxmlformats.org/officeDocument/2006/customXml" ds:itemID="{B8364F4B-3C42-4733-8332-29B70D36620B}">
+<ds:datastoreItem xmlns:ds="http://schemas.openxmlformats.org/officeDocument/2006/customXml" ds:itemID="{91EB8808-D283-4128-8F21-37A2A04A9092}">
   <ds:schemaRefs>
     <ds:schemaRef ds:uri="http://schemas.openxmlformats.org/officeDocument/2006/bibliography"/>
   </ds:schemaRefs>

</xml_diff>